<commit_message>
added APA excercise of Learning Journal
</commit_message>
<xml_diff>
--- a/UNIV1001/UNIV 1001 Unit 2_sample peer review rubric.docx
+++ b/UNIV1001/UNIV 1001 Unit 2_sample peer review rubric.docx
@@ -851,6 +851,116 @@
       </w:r>
     </w:p>
     <w:p/>
+    <w:p/>
+    <w:p/>
+    <w:p>
+      <w:r>
+        <w:t>APA Exercise:</w:t>
+      </w:r>
+    </w:p>
+    <w:p/>
+    <w:p>
+      <w:pPr>
+        <w:pStyle w:val="ListParagraph"/>
+        <w:numPr>
+          <w:ilvl w:val="0"/>
+          <w:numId w:val="1"/>
+        </w:numPr>
+      </w:pPr>
+      <w:r>
+        <w:t>15 proven ways we can reduce water pollution.</w:t>
+      </w:r>
+    </w:p>
+    <w:p>
+      <w:pPr>
+        <w:pStyle w:val="ListParagraph"/>
+        <w:numPr>
+          <w:ilvl w:val="0"/>
+          <w:numId w:val="1"/>
+        </w:numPr>
+      </w:pPr>
+      <w:r>
+        <w:t xml:space="preserve">The author of the web page is </w:t>
+      </w:r>
+      <w:proofErr w:type="spellStart"/>
+      <w:r>
+        <w:t>Team</w:t>
+      </w:r>
+      <w:r>
+        <w:t>Arcadia</w:t>
+      </w:r>
+      <w:proofErr w:type="spellEnd"/>
+      <w:r>
+        <w:t>.</w:t>
+      </w:r>
+    </w:p>
+    <w:p>
+      <w:pPr>
+        <w:pStyle w:val="ListParagraph"/>
+        <w:numPr>
+          <w:ilvl w:val="0"/>
+          <w:numId w:val="1"/>
+        </w:numPr>
+      </w:pPr>
+      <w:r>
+        <w:t>The year the webpage published was 2017.</w:t>
+      </w:r>
+    </w:p>
+    <w:p>
+      <w:pPr>
+        <w:pStyle w:val="ListParagraph"/>
+        <w:numPr>
+          <w:ilvl w:val="0"/>
+          <w:numId w:val="1"/>
+        </w:numPr>
+      </w:pPr>
+      <w:r>
+        <w:t xml:space="preserve">The URL is </w:t>
+      </w:r>
+      <w:hyperlink r:id="rId6" w:history="1">
+        <w:r>
+          <w:rPr>
+            <w:rStyle w:val="Hyperlink"/>
+          </w:rPr>
+          <w:t>https://blog.arcadia.com/15-proven-ways-can-reduce-water-pollution/</w:t>
+        </w:r>
+      </w:hyperlink>
+    </w:p>
+    <w:p>
+      <w:pPr>
+        <w:pStyle w:val="NormalWeb"/>
+        <w:numPr>
+          <w:ilvl w:val="0"/>
+          <w:numId w:val="1"/>
+        </w:numPr>
+        <w:spacing w:line="480" w:lineRule="auto"/>
+      </w:pPr>
+      <w:r>
+        <w:t xml:space="preserve">Team Arcadia. (2017, July 20). </w:t>
+      </w:r>
+      <w:r>
+        <w:rPr>
+          <w:i/>
+          <w:iCs/>
+        </w:rPr>
+        <w:t>15 Proven Ways We Can Reduce Water Pollution</w:t>
+      </w:r>
+      <w:r>
+        <w:t>. Arcadia. https://blog.arcadia.com/15-proven-ways-can-reduce-water-pollution/</w:t>
+      </w:r>
+    </w:p>
+    <w:p>
+      <w:pPr>
+        <w:pStyle w:val="ListParagraph"/>
+        <w:numPr>
+          <w:ilvl w:val="0"/>
+          <w:numId w:val="1"/>
+        </w:numPr>
+      </w:pPr>
+      <w:r>
+        <w:t>(Team Arcadia, 2017)</w:t>
+      </w:r>
+    </w:p>
     <w:sectPr>
       <w:pgSz w:w="12240" w:h="15840"/>
       <w:pgMar w:top="1440" w:right="1440" w:bottom="1440" w:left="1440" w:header="720" w:footer="720" w:gutter="0"/>
@@ -859,6 +969,103 @@
     </w:sectPr>
   </w:body>
 </w:document>
+</file>
+
+<file path=word/numbering.xml><?xml version="1.0" encoding="utf-8"?>
+<w:numbering xmlns:wpc="http://schemas.microsoft.com/office/word/2010/wordprocessingCanvas" xmlns:cx="http://schemas.microsoft.com/office/drawing/2014/chartex" xmlns:cx1="http://schemas.microsoft.com/office/drawing/2015/9/8/chartex" xmlns:cx2="http://schemas.microsoft.com/office/drawing/2015/10/21/chartex" xmlns:cx3="http://schemas.microsoft.com/office/drawing/2016/5/9/chartex" xmlns:cx4="http://schemas.microsoft.com/office/drawing/2016/5/10/chartex" xmlns:cx5="http://schemas.microsoft.com/office/drawing/2016/5/11/chartex" xmlns:cx6="http://schemas.microsoft.com/office/drawing/2016/5/12/chartex" xmlns:cx7="http://schemas.microsoft.com/office/drawing/2016/5/13/chartex" xmlns:cx8="http://schemas.microsoft.com/office/drawing/2016/5/14/chartex" xmlns:mc="http://schemas.openxmlformats.org/markup-compatibility/2006" xmlns:aink="http://schemas.microsoft.com/office/drawing/2016/ink" xmlns:am3d="http://schemas.microsoft.com/office/drawing/2017/model3d" xmlns:o="urn:schemas-microsoft-com:office:office" xmlns:r="http://schemas.openxmlformats.org/officeDocument/2006/relationships" xmlns:m="http://schemas.openxmlformats.org/officeDocument/2006/math" xmlns:v="urn:schemas-microsoft-com:vml" xmlns:wp14="http://schemas.microsoft.com/office/word/2010/wordprocessingDrawing" xmlns:wp="http://schemas.openxmlformats.org/drawingml/2006/wordprocessingDrawing" xmlns:w10="urn:schemas-microsoft-com:office:word" xmlns:w="http://schemas.openxmlformats.org/wordprocessingml/2006/main" xmlns:w14="http://schemas.microsoft.com/office/word/2010/wordml" xmlns:w15="http://schemas.microsoft.com/office/word/2012/wordml" xmlns:w16cex="http://schemas.microsoft.com/office/word/2018/wordml/cex" xmlns:w16cid="http://schemas.microsoft.com/office/word/2016/wordml/cid" xmlns:w16="http://schemas.microsoft.com/office/word/2018/wordml" xmlns:w16se="http://schemas.microsoft.com/office/word/2015/wordml/symex" xmlns:wpg="http://schemas.microsoft.com/office/word/2010/wordprocessingGroup" xmlns:wpi="http://schemas.microsoft.com/office/word/2010/wordprocessingInk" xmlns:wne="http://schemas.microsoft.com/office/word/2006/wordml" xmlns:wps="http://schemas.microsoft.com/office/word/2010/wordprocessingShape" mc:Ignorable="w14 w15 w16se w16cid w16 w16cex wp14">
+  <w:abstractNum w:abstractNumId="0" w15:restartNumberingAfterBreak="0">
+    <w:nsid w:val="0CEF50CE"/>
+    <w:multiLevelType w:val="hybridMultilevel"/>
+    <w:tmpl w:val="B6624078"/>
+    <w:lvl w:ilvl="0" w:tplc="0409000F">
+      <w:start w:val="1"/>
+      <w:numFmt w:val="decimal"/>
+      <w:lvlText w:val="%1."/>
+      <w:lvlJc w:val="left"/>
+      <w:pPr>
+        <w:ind w:left="720" w:hanging="360"/>
+      </w:pPr>
+      <w:rPr>
+        <w:rFonts w:hint="default"/>
+      </w:rPr>
+    </w:lvl>
+    <w:lvl w:ilvl="1" w:tplc="04090019" w:tentative="1">
+      <w:start w:val="1"/>
+      <w:numFmt w:val="lowerLetter"/>
+      <w:lvlText w:val="%2."/>
+      <w:lvlJc w:val="left"/>
+      <w:pPr>
+        <w:ind w:left="1440" w:hanging="360"/>
+      </w:pPr>
+    </w:lvl>
+    <w:lvl w:ilvl="2" w:tplc="0409001B" w:tentative="1">
+      <w:start w:val="1"/>
+      <w:numFmt w:val="lowerRoman"/>
+      <w:lvlText w:val="%3."/>
+      <w:lvlJc w:val="right"/>
+      <w:pPr>
+        <w:ind w:left="2160" w:hanging="180"/>
+      </w:pPr>
+    </w:lvl>
+    <w:lvl w:ilvl="3" w:tplc="0409000F" w:tentative="1">
+      <w:start w:val="1"/>
+      <w:numFmt w:val="decimal"/>
+      <w:lvlText w:val="%4."/>
+      <w:lvlJc w:val="left"/>
+      <w:pPr>
+        <w:ind w:left="2880" w:hanging="360"/>
+      </w:pPr>
+    </w:lvl>
+    <w:lvl w:ilvl="4" w:tplc="04090019" w:tentative="1">
+      <w:start w:val="1"/>
+      <w:numFmt w:val="lowerLetter"/>
+      <w:lvlText w:val="%5."/>
+      <w:lvlJc w:val="left"/>
+      <w:pPr>
+        <w:ind w:left="3600" w:hanging="360"/>
+      </w:pPr>
+    </w:lvl>
+    <w:lvl w:ilvl="5" w:tplc="0409001B" w:tentative="1">
+      <w:start w:val="1"/>
+      <w:numFmt w:val="lowerRoman"/>
+      <w:lvlText w:val="%6."/>
+      <w:lvlJc w:val="right"/>
+      <w:pPr>
+        <w:ind w:left="4320" w:hanging="180"/>
+      </w:pPr>
+    </w:lvl>
+    <w:lvl w:ilvl="6" w:tplc="0409000F" w:tentative="1">
+      <w:start w:val="1"/>
+      <w:numFmt w:val="decimal"/>
+      <w:lvlText w:val="%7."/>
+      <w:lvlJc w:val="left"/>
+      <w:pPr>
+        <w:ind w:left="5040" w:hanging="360"/>
+      </w:pPr>
+    </w:lvl>
+    <w:lvl w:ilvl="7" w:tplc="04090019" w:tentative="1">
+      <w:start w:val="1"/>
+      <w:numFmt w:val="lowerLetter"/>
+      <w:lvlText w:val="%8."/>
+      <w:lvlJc w:val="left"/>
+      <w:pPr>
+        <w:ind w:left="5760" w:hanging="360"/>
+      </w:pPr>
+    </w:lvl>
+    <w:lvl w:ilvl="8" w:tplc="0409001B" w:tentative="1">
+      <w:start w:val="1"/>
+      <w:numFmt w:val="lowerRoman"/>
+      <w:lvlText w:val="%9."/>
+      <w:lvlJc w:val="right"/>
+      <w:pPr>
+        <w:ind w:left="6480" w:hanging="180"/>
+      </w:pPr>
+    </w:lvl>
+  </w:abstractNum>
+  <w:num w:numId="1">
+    <w:abstractNumId w:val="0"/>
+  </w:num>
+</w:numbering>
 </file>
 
 <file path=word/styles.xml><?xml version="1.0" encoding="utf-8"?>
@@ -1269,10 +1476,30 @@
       <w:szCs w:val="24"/>
     </w:rPr>
   </w:style>
+  <w:style w:type="paragraph" w:styleId="Heading1">
+    <w:name w:val="heading 1"/>
+    <w:basedOn w:val="Normal"/>
+    <w:next w:val="Normal"/>
+    <w:link w:val="Heading1Char"/>
+    <w:uiPriority w:val="9"/>
+    <w:qFormat/>
+    <w:rsid w:val="009338BF"/>
+    <w:pPr>
+      <w:keepNext/>
+      <w:keepLines/>
+      <w:spacing w:before="240"/>
+      <w:outlineLvl w:val="0"/>
+    </w:pPr>
+    <w:rPr>
+      <w:rFonts w:asciiTheme="majorHAnsi" w:eastAsiaTheme="majorEastAsia" w:hAnsiTheme="majorHAnsi" w:cstheme="majorBidi"/>
+      <w:color w:val="2F5496" w:themeColor="accent1" w:themeShade="BF"/>
+      <w:sz w:val="32"/>
+      <w:szCs w:val="32"/>
+    </w:rPr>
+  </w:style>
   <w:style w:type="character" w:default="1" w:styleId="DefaultParagraphFont">
     <w:name w:val="Default Paragraph Font"/>
     <w:uiPriority w:val="1"/>
-    <w:semiHidden/>
     <w:unhideWhenUsed/>
   </w:style>
   <w:style w:type="table" w:default="1" w:styleId="TableNormal">
@@ -1359,6 +1586,67 @@
       <w:rFonts w:eastAsiaTheme="minorEastAsia"/>
       <w:sz w:val="20"/>
       <w:szCs w:val="20"/>
+    </w:rPr>
+  </w:style>
+  <w:style w:type="paragraph" w:styleId="ListParagraph">
+    <w:name w:val="List Paragraph"/>
+    <w:basedOn w:val="Normal"/>
+    <w:uiPriority w:val="34"/>
+    <w:qFormat/>
+    <w:rsid w:val="002D2FAB"/>
+    <w:pPr>
+      <w:ind w:left="720"/>
+      <w:contextualSpacing/>
+    </w:pPr>
+  </w:style>
+  <w:style w:type="character" w:customStyle="1" w:styleId="Heading1Char">
+    <w:name w:val="Heading 1 Char"/>
+    <w:basedOn w:val="DefaultParagraphFont"/>
+    <w:link w:val="Heading1"/>
+    <w:uiPriority w:val="9"/>
+    <w:rsid w:val="009338BF"/>
+    <w:rPr>
+      <w:rFonts w:asciiTheme="majorHAnsi" w:eastAsiaTheme="majorEastAsia" w:hAnsiTheme="majorHAnsi" w:cstheme="majorBidi"/>
+      <w:color w:val="2F5496" w:themeColor="accent1" w:themeShade="BF"/>
+      <w:sz w:val="32"/>
+      <w:szCs w:val="32"/>
+    </w:rPr>
+  </w:style>
+  <w:style w:type="character" w:styleId="Hyperlink">
+    <w:name w:val="Hyperlink"/>
+    <w:basedOn w:val="DefaultParagraphFont"/>
+    <w:uiPriority w:val="99"/>
+    <w:unhideWhenUsed/>
+    <w:rsid w:val="00831AF8"/>
+    <w:rPr>
+      <w:color w:val="0563C1" w:themeColor="hyperlink"/>
+      <w:u w:val="single"/>
+    </w:rPr>
+  </w:style>
+  <w:style w:type="character" w:styleId="UnresolvedMention">
+    <w:name w:val="Unresolved Mention"/>
+    <w:basedOn w:val="DefaultParagraphFont"/>
+    <w:uiPriority w:val="99"/>
+    <w:semiHidden/>
+    <w:unhideWhenUsed/>
+    <w:rsid w:val="00831AF8"/>
+    <w:rPr>
+      <w:color w:val="605E5C"/>
+      <w:shd w:val="clear" w:color="auto" w:fill="E1DFDD"/>
+    </w:rPr>
+  </w:style>
+  <w:style w:type="paragraph" w:styleId="NormalWeb">
+    <w:name w:val="Normal (Web)"/>
+    <w:basedOn w:val="Normal"/>
+    <w:uiPriority w:val="99"/>
+    <w:semiHidden/>
+    <w:unhideWhenUsed/>
+    <w:rsid w:val="00C2692D"/>
+    <w:pPr>
+      <w:spacing w:before="100" w:beforeAutospacing="1" w:after="100" w:afterAutospacing="1"/>
+    </w:pPr>
+    <w:rPr>
+      <w:rFonts w:ascii="Times New Roman" w:eastAsia="Times New Roman" w:hAnsi="Times New Roman" w:cs="Times New Roman"/>
     </w:rPr>
   </w:style>
 </w:styles>
@@ -1657,4 +1945,16 @@
     </a:ext>
   </a:extLst>
 </a:theme>
+</file>
+
+<file path=customXml/item1.xml><?xml version="1.0" encoding="utf-8"?>
+<b:Sources xmlns:b="http://schemas.openxmlformats.org/officeDocument/2006/bibliography" xmlns="http://schemas.openxmlformats.org/officeDocument/2006/bibliography" SelectedStyle="\APASixthEditionOfficeOnline.xsl" StyleName="APA" Version="6"/>
+</file>
+
+<file path=customXml/itemProps1.xml><?xml version="1.0" encoding="utf-8"?>
+<ds:datastoreItem xmlns:ds="http://schemas.openxmlformats.org/officeDocument/2006/customXml" ds:itemID="{607FDC25-29B4-44A1-B2D9-42FC8599D6F0}">
+  <ds:schemaRefs>
+    <ds:schemaRef ds:uri="http://schemas.openxmlformats.org/officeDocument/2006/bibliography"/>
+  </ds:schemaRefs>
+</ds:datastoreItem>
 </file>
</xml_diff>